<commit_message>
Updated notes, added drawings in the ppt for the report
</commit_message>
<xml_diff>
--- a/Appunti per il report di Progettazione dei Veicoli Aerospaziali.docx
+++ b/Appunti per il report di Progettazione dei Veicoli Aerospaziali.docx
@@ -46,7 +46,7 @@
                     <pic:cNvPicPr/>
                   </pic:nvPicPr>
                   <pic:blipFill>
-                    <a:blip r:embed="rId5">
+                    <a:blip r:embed="rId8">
                       <a:extLst>
                         <a:ext uri="{28A0092B-C50C-407E-A947-70E740481C1C}">
                           <a14:useLocalDpi xmlns:a14="http://schemas.microsoft.com/office/drawing/2010/main" val="0"/>
@@ -128,6 +128,7 @@
         <w:rPr>
           <w:noProof/>
           <w:u w:val="single"/>
+          <w:lang w:eastAsia="it-IT"/>
         </w:rPr>
         <w:drawing>
           <wp:anchor distT="0" distB="0" distL="114300" distR="114300" simplePos="0" relativeHeight="251659264" behindDoc="0" locked="0" layoutInCell="1" allowOverlap="1" wp14:anchorId="0B35880C" wp14:editId="1FB0F3E7">
@@ -153,7 +154,7 @@
                     <pic:cNvPicPr/>
                   </pic:nvPicPr>
                   <pic:blipFill>
-                    <a:blip r:embed="rId6">
+                    <a:blip r:embed="rId9">
                       <a:extLst>
                         <a:ext uri="{28A0092B-C50C-407E-A947-70E740481C1C}">
                           <a14:useLocalDpi xmlns:a14="http://schemas.microsoft.com/office/drawing/2010/main" val="0"/>
@@ -179,13 +180,8 @@
           </wp:anchor>
         </w:drawing>
       </w:r>
-      <w:proofErr w:type="spellStart"/>
-      <w:r>
-        <w:t>Raymer</w:t>
-      </w:r>
-      <w:proofErr w:type="spellEnd"/>
-      <w:r>
-        <w:t xml:space="preserve"> fa l’esempio di un “back of a </w:t>
+      <w:r>
+        <w:t xml:space="preserve">Raymer fa l’esempio di un “back of a </w:t>
       </w:r>
       <w:proofErr w:type="spellStart"/>
       <w:r>
@@ -1272,28 +1268,7 @@
             <w:rFonts w:ascii="Cambria Math" w:hAnsi="Cambria Math"/>
             <w:noProof/>
           </w:rPr>
-          <m:t>A</m:t>
-        </m:r>
-        <m:r>
-          <w:rPr>
-            <w:rFonts w:ascii="Cambria Math" w:hAnsi="Cambria Math"/>
-            <w:noProof/>
-          </w:rPr>
-          <m:t>=0.97</m:t>
-        </m:r>
-        <m:r>
-          <w:rPr>
-            <w:rFonts w:ascii="Cambria Math" w:hAnsi="Cambria Math"/>
-            <w:noProof/>
-          </w:rPr>
-          <m:t>, C</m:t>
-        </m:r>
-        <m:r>
-          <w:rPr>
-            <w:rFonts w:ascii="Cambria Math" w:hAnsi="Cambria Math"/>
-            <w:noProof/>
-          </w:rPr>
-          <m:t>= -0.06</m:t>
+          <m:t>A=0.97, C= -0.06</m:t>
         </m:r>
       </m:oMath>
       <w:r>
@@ -1761,6 +1736,7 @@
       <w:r>
         <w:rPr>
           <w:noProof/>
+          <w:lang w:eastAsia="it-IT"/>
         </w:rPr>
         <w:drawing>
           <wp:anchor distT="0" distB="0" distL="114300" distR="114300" simplePos="0" relativeHeight="251660288" behindDoc="0" locked="0" layoutInCell="1" allowOverlap="1" wp14:anchorId="1B609627" wp14:editId="636D2045">
@@ -1786,7 +1762,7 @@
                     <pic:cNvPicPr/>
                   </pic:nvPicPr>
                   <pic:blipFill>
-                    <a:blip r:embed="rId7">
+                    <a:blip r:embed="rId10">
                       <a:extLst>
                         <a:ext uri="{28A0092B-C50C-407E-A947-70E740481C1C}">
                           <a14:useLocalDpi xmlns:a14="http://schemas.microsoft.com/office/drawing/2010/main" val="0"/>
@@ -2178,14 +2154,7 @@
                               <w:rFonts w:ascii="Cambria Math" w:eastAsiaTheme="minorEastAsia" w:hAnsi="Cambria Math"/>
                               <w:noProof/>
                             </w:rPr>
-                            <m:t>i</m:t>
-                          </m:r>
-                          <m:r>
-                            <w:rPr>
-                              <w:rFonts w:ascii="Cambria Math" w:eastAsiaTheme="minorEastAsia" w:hAnsi="Cambria Math"/>
-                              <w:noProof/>
-                            </w:rPr>
-                            <m:t>-1</m:t>
+                            <m:t>i-1</m:t>
                           </m:r>
                         </m:sub>
                       </m:sSub>
@@ -2468,6 +2437,7 @@
         <w:rPr>
           <w:rFonts w:eastAsiaTheme="minorEastAsia"/>
           <w:noProof/>
+          <w:lang w:eastAsia="it-IT"/>
         </w:rPr>
         <w:drawing>
           <wp:anchor distT="0" distB="0" distL="114300" distR="114300" simplePos="0" relativeHeight="251663360" behindDoc="0" locked="0" layoutInCell="1" allowOverlap="1" wp14:anchorId="679ADF7C" wp14:editId="3B7C818D">
@@ -2493,7 +2463,7 @@
                     <pic:cNvPicPr/>
                   </pic:nvPicPr>
                   <pic:blipFill>
-                    <a:blip r:embed="rId8">
+                    <a:blip r:embed="rId11">
                       <a:extLst>
                         <a:ext uri="{28A0092B-C50C-407E-A947-70E740481C1C}">
                           <a14:useLocalDpi xmlns:a14="http://schemas.microsoft.com/office/drawing/2010/main" val="0"/>
@@ -2628,6 +2598,7 @@
         <w:rPr>
           <w:rFonts w:eastAsiaTheme="minorEastAsia"/>
           <w:noProof/>
+          <w:lang w:eastAsia="it-IT"/>
         </w:rPr>
         <w:drawing>
           <wp:anchor distT="0" distB="0" distL="114300" distR="114300" simplePos="0" relativeHeight="251664384" behindDoc="0" locked="0" layoutInCell="1" allowOverlap="1" wp14:anchorId="4AF7134A" wp14:editId="03ABC9DD">
@@ -2653,7 +2624,7 @@
                     <pic:cNvPicPr/>
                   </pic:nvPicPr>
                   <pic:blipFill>
-                    <a:blip r:embed="rId9">
+                    <a:blip r:embed="rId12">
                       <a:extLst>
                         <a:ext uri="{28A0092B-C50C-407E-A947-70E740481C1C}">
                           <a14:useLocalDpi xmlns:a14="http://schemas.microsoft.com/office/drawing/2010/main" val="0"/>
@@ -2978,6 +2949,7 @@
         <w:rPr>
           <w:rFonts w:eastAsiaTheme="minorEastAsia"/>
           <w:noProof/>
+          <w:lang w:eastAsia="it-IT"/>
         </w:rPr>
         <w:drawing>
           <wp:anchor distT="0" distB="0" distL="114300" distR="114300" simplePos="0" relativeHeight="251662336" behindDoc="0" locked="0" layoutInCell="1" allowOverlap="1" wp14:anchorId="39A51445" wp14:editId="0D0779EE">
@@ -3003,7 +2975,7 @@
                     <pic:cNvPicPr/>
                   </pic:nvPicPr>
                   <pic:blipFill>
-                    <a:blip r:embed="rId10">
+                    <a:blip r:embed="rId13">
                       <a:extLst>
                         <a:ext uri="{28A0092B-C50C-407E-A947-70E740481C1C}">
                           <a14:useLocalDpi xmlns:a14="http://schemas.microsoft.com/office/drawing/2010/main" val="0"/>
@@ -3803,12 +3775,7 @@
       </w:r>
       <w:proofErr w:type="spellEnd"/>
       <w:r>
-        <w:t xml:space="preserve"> presumo più spazio </w:t>
-      </w:r>
-      <w:bookmarkStart w:id="0" w:name="_GoBack"/>
-      <w:bookmarkEnd w:id="0"/>
-      <w:r>
-        <w:t>rispetto a ala singola?)</w:t>
+        <w:t xml:space="preserve"> presumo più spazio rispetto a ala singola?)</w:t>
       </w:r>
     </w:p>
     <w:p>
@@ -3909,7 +3876,168 @@
         <w:t xml:space="preserve"> basta prendere una frazione fissata di MTOM), il carrello, il sistema idraulico e elettrico, e il motore.</w:t>
       </w:r>
     </w:p>
+    <w:p>
+      <w:pPr>
+        <w:pStyle w:val="Titolo1"/>
+      </w:pPr>
+      <w:r>
+        <w:t>Normativa</w:t>
+      </w:r>
+    </w:p>
+    <w:p>
+      <w:r>
+        <w:t>Dagli standard ICAO (1) sugli aeroporti, possiamo imporre che:</w:t>
+      </w:r>
+    </w:p>
+    <w:p>
+      <w:pPr>
+        <w:rPr>
+          <w:rFonts w:eastAsiaTheme="minorEastAsia"/>
+        </w:rPr>
+      </w:pPr>
+      <m:oMathPara>
+        <m:oMath>
+          <m:r>
+            <w:rPr>
+              <w:rFonts w:ascii="Cambria Math" w:hAnsi="Cambria Math"/>
+            </w:rPr>
+            <m:t>24 m&lt; b&lt;36 m</m:t>
+          </m:r>
+        </m:oMath>
+      </m:oMathPara>
+    </w:p>
+    <w:p>
+      <w:pPr>
+        <w:rPr>
+          <w:rFonts w:eastAsiaTheme="minorEastAsia"/>
+        </w:rPr>
+      </w:pPr>
+      <m:oMathPara>
+        <m:oMath>
+          <m:r>
+            <w:rPr>
+              <w:rFonts w:ascii="Cambria Math" w:eastAsiaTheme="minorEastAsia" w:hAnsi="Cambria Math"/>
+            </w:rPr>
+            <m:t>6 m&lt; distanza carrelli&lt;9 m</m:t>
+          </m:r>
+        </m:oMath>
+      </m:oMathPara>
+    </w:p>
+    <w:p>
+      <w:r>
+        <w:rPr>
+          <w:rFonts w:eastAsiaTheme="minorEastAsia"/>
+        </w:rPr>
+        <w:t xml:space="preserve">Se l’aereo non rispettasse queste dimensioni, non potrebbe stare negli </w:t>
+      </w:r>
+      <w:proofErr w:type="spellStart"/>
+      <w:r>
+        <w:rPr>
+          <w:rFonts w:eastAsiaTheme="minorEastAsia"/>
+        </w:rPr>
+        <w:t>apron</w:t>
+      </w:r>
+      <w:proofErr w:type="spellEnd"/>
+      <w:r>
+        <w:rPr>
+          <w:rFonts w:eastAsiaTheme="minorEastAsia"/>
+        </w:rPr>
+        <w:t xml:space="preserve"> tipo C che utilizzano i competitor (e.g., </w:t>
+      </w:r>
+      <w:r>
+        <w:t>ATR-72 e Dash-8 Q400, citati nella consegna).</w:t>
+      </w:r>
+    </w:p>
+    <w:p>
+      <w:r>
+        <w:t>In realtà, dall’annesso 14 si p</w:t>
+      </w:r>
+      <w:r>
+        <w:t>otrebbe fissare anche la lunghezza di decollo, ma per l’ATR-72 è compresa fra 800 e 1200 m (codice 2), mentre per il Dash-8 è compresa fra 1200 e 1800 (codice 3, come da consegna).</w:t>
+      </w:r>
+    </w:p>
+    <w:p>
+      <w:pPr>
+        <w:rPr>
+          <w:u w:val="single"/>
+        </w:rPr>
+      </w:pPr>
+    </w:p>
     <w:p/>
+    <w:p/>
+    <w:p>
+      <w:pPr>
+        <w:pStyle w:val="Paragrafoelenco"/>
+        <w:numPr>
+          <w:ilvl w:val="0"/>
+          <w:numId w:val="3"/>
+        </w:numPr>
+        <w:autoSpaceDE w:val="0"/>
+        <w:autoSpaceDN w:val="0"/>
+        <w:adjustRightInd w:val="0"/>
+        <w:spacing w:after="0" w:line="240" w:lineRule="auto"/>
+        <w:rPr>
+          <w:lang w:val="en-US"/>
+        </w:rPr>
+      </w:pPr>
+      <w:r>
+        <w:rPr>
+          <w:rFonts w:ascii="URWPalladioL-Roma" w:hAnsi="URWPalladioL-Roma" w:cs="URWPalladioL-Roma"/>
+          <w:sz w:val="18"/>
+          <w:szCs w:val="18"/>
+          <w:lang w:val="en-US"/>
+        </w:rPr>
+        <w:t xml:space="preserve">International Civil Aviation Organization. </w:t>
+      </w:r>
+      <w:r>
+        <w:rPr>
+          <w:rFonts w:ascii="URWPalladioL-Ital" w:hAnsi="URWPalladioL-Ital" w:cs="URWPalladioL-Ital"/>
+          <w:sz w:val="18"/>
+          <w:szCs w:val="18"/>
+          <w:lang w:val="en-US"/>
+        </w:rPr>
+        <w:t>Aerodromes: Volume I—Aerodrome Design and Operations. International Standards and Recommended Practices</w:t>
+      </w:r>
+      <w:r>
+        <w:rPr>
+          <w:rFonts w:ascii="URWPalladioL-Roma" w:hAnsi="URWPalladioL-Roma" w:cs="URWPalladioL-Roma"/>
+          <w:sz w:val="18"/>
+          <w:szCs w:val="18"/>
+          <w:lang w:val="en-US"/>
+        </w:rPr>
+        <w:t>; ICAO Annex 14: Montr</w:t>
+      </w:r>
+      <w:r>
+        <w:rPr>
+          <w:rFonts w:ascii="VnURWPalladioL" w:hAnsi="VnURWPalladioL" w:cs="VnURWPalladioL"/>
+          <w:sz w:val="18"/>
+          <w:szCs w:val="18"/>
+          <w:lang w:val="en-US"/>
+        </w:rPr>
+        <w:t>é</w:t>
+      </w:r>
+      <w:r>
+        <w:rPr>
+          <w:rFonts w:ascii="URWPalladioL-Roma" w:hAnsi="URWPalladioL-Roma" w:cs="URWPalladioL-Roma"/>
+          <w:sz w:val="18"/>
+          <w:szCs w:val="18"/>
+          <w:lang w:val="en-US"/>
+        </w:rPr>
+        <w:t>al, QC, Canada, 2009.</w:t>
+      </w:r>
+    </w:p>
+    <w:p>
+      <w:pPr>
+        <w:ind w:left="708" w:hanging="708"/>
+        <w:rPr>
+          <w:rFonts w:eastAsiaTheme="minorEastAsia"/>
+          <w:u w:val="single"/>
+          <w:lang w:val="en-US"/>
+        </w:rPr>
+      </w:pPr>
+      <w:bookmarkStart w:id="0" w:name="_GoBack"/>
+      <w:bookmarkEnd w:id="0"/>
+    </w:p>
     <w:sectPr>
       <w:pgSz w:w="11906" w:h="16838"/>
       <w:pgMar w:top="1417" w:right="1134" w:bottom="1134" w:left="1134" w:header="708" w:footer="708" w:gutter="0"/>
@@ -3920,9 +4048,237 @@
 </w:document>
 </file>
 
+<file path=word/endnotes.xml><?xml version="1.0" encoding="utf-8"?>
+<w:endnotes xmlns:wpc="http://schemas.microsoft.com/office/word/2010/wordprocessingCanvas" xmlns:cx="http://schemas.microsoft.com/office/drawing/2014/chartex" xmlns:mc="http://schemas.openxmlformats.org/markup-compatibility/2006" xmlns:o="urn:schemas-microsoft-com:office:office" xmlns:r="http://schemas.openxmlformats.org/officeDocument/2006/relationships" xmlns:m="http://schemas.openxmlformats.org/officeDocument/2006/math" xmlns:v="urn:schemas-microsoft-com:vml" xmlns:wp14="http://schemas.microsoft.com/office/word/2010/wordprocessingDrawing" xmlns:wp="http://schemas.openxmlformats.org/drawingml/2006/wordprocessingDrawing" xmlns:w10="urn:schemas-microsoft-com:office:word" xmlns:w="http://schemas.openxmlformats.org/wordprocessingml/2006/main" xmlns:w14="http://schemas.microsoft.com/office/word/2010/wordml" xmlns:w15="http://schemas.microsoft.com/office/word/2012/wordml" xmlns:w16se="http://schemas.microsoft.com/office/word/2015/wordml/symex" xmlns:wpg="http://schemas.microsoft.com/office/word/2010/wordprocessingGroup" xmlns:wpi="http://schemas.microsoft.com/office/word/2010/wordprocessingInk" xmlns:wne="http://schemas.microsoft.com/office/word/2006/wordml" xmlns:wps="http://schemas.microsoft.com/office/word/2010/wordprocessingShape" mc:Ignorable="w14 w15 w16se wp14">
+  <w:endnote w:type="separator" w:id="-1">
+    <w:p>
+      <w:pPr>
+        <w:spacing w:after="0" w:line="240" w:lineRule="auto"/>
+      </w:pPr>
+      <w:r>
+        <w:separator/>
+      </w:r>
+    </w:p>
+  </w:endnote>
+  <w:endnote w:type="continuationSeparator" w:id="0">
+    <w:p>
+      <w:pPr>
+        <w:spacing w:after="0" w:line="240" w:lineRule="auto"/>
+      </w:pPr>
+      <w:r>
+        <w:continuationSeparator/>
+      </w:r>
+    </w:p>
+  </w:endnote>
+</w:endnotes>
+</file>
+
+<file path=word/footnotes.xml><?xml version="1.0" encoding="utf-8"?>
+<w:footnotes xmlns:wpc="http://schemas.microsoft.com/office/word/2010/wordprocessingCanvas" xmlns:cx="http://schemas.microsoft.com/office/drawing/2014/chartex" xmlns:mc="http://schemas.openxmlformats.org/markup-compatibility/2006" xmlns:o="urn:schemas-microsoft-com:office:office" xmlns:r="http://schemas.openxmlformats.org/officeDocument/2006/relationships" xmlns:m="http://schemas.openxmlformats.org/officeDocument/2006/math" xmlns:v="urn:schemas-microsoft-com:vml" xmlns:wp14="http://schemas.microsoft.com/office/word/2010/wordprocessingDrawing" xmlns:wp="http://schemas.openxmlformats.org/drawingml/2006/wordprocessingDrawing" xmlns:w10="urn:schemas-microsoft-com:office:word" xmlns:w="http://schemas.openxmlformats.org/wordprocessingml/2006/main" xmlns:w14="http://schemas.microsoft.com/office/word/2010/wordml" xmlns:w15="http://schemas.microsoft.com/office/word/2012/wordml" xmlns:w16se="http://schemas.microsoft.com/office/word/2015/wordml/symex" xmlns:wpg="http://schemas.microsoft.com/office/word/2010/wordprocessingGroup" xmlns:wpi="http://schemas.microsoft.com/office/word/2010/wordprocessingInk" xmlns:wne="http://schemas.microsoft.com/office/word/2006/wordml" xmlns:wps="http://schemas.microsoft.com/office/word/2010/wordprocessingShape" mc:Ignorable="w14 w15 w16se wp14">
+  <w:footnote w:type="separator" w:id="-1">
+    <w:p>
+      <w:pPr>
+        <w:spacing w:after="0" w:line="240" w:lineRule="auto"/>
+      </w:pPr>
+      <w:r>
+        <w:separator/>
+      </w:r>
+    </w:p>
+  </w:footnote>
+  <w:footnote w:type="continuationSeparator" w:id="0">
+    <w:p>
+      <w:pPr>
+        <w:spacing w:after="0" w:line="240" w:lineRule="auto"/>
+      </w:pPr>
+      <w:r>
+        <w:continuationSeparator/>
+      </w:r>
+    </w:p>
+  </w:footnote>
+</w:footnotes>
+</file>
+
 <file path=word/numbering.xml><?xml version="1.0" encoding="utf-8"?>
 <w:numbering xmlns:wpc="http://schemas.microsoft.com/office/word/2010/wordprocessingCanvas" xmlns:cx="http://schemas.microsoft.com/office/drawing/2014/chartex" xmlns:mc="http://schemas.openxmlformats.org/markup-compatibility/2006" xmlns:o="urn:schemas-microsoft-com:office:office" xmlns:r="http://schemas.openxmlformats.org/officeDocument/2006/relationships" xmlns:m="http://schemas.openxmlformats.org/officeDocument/2006/math" xmlns:v="urn:schemas-microsoft-com:vml" xmlns:wp14="http://schemas.microsoft.com/office/word/2010/wordprocessingDrawing" xmlns:wp="http://schemas.openxmlformats.org/drawingml/2006/wordprocessingDrawing" xmlns:w10="urn:schemas-microsoft-com:office:word" xmlns:w="http://schemas.openxmlformats.org/wordprocessingml/2006/main" xmlns:w14="http://schemas.microsoft.com/office/word/2010/wordml" xmlns:w15="http://schemas.microsoft.com/office/word/2012/wordml" xmlns:w16se="http://schemas.microsoft.com/office/word/2015/wordml/symex" xmlns:wpg="http://schemas.microsoft.com/office/word/2010/wordprocessingGroup" xmlns:wpi="http://schemas.microsoft.com/office/word/2010/wordprocessingInk" xmlns:wne="http://schemas.microsoft.com/office/word/2006/wordml" xmlns:wps="http://schemas.microsoft.com/office/word/2010/wordprocessingShape" mc:Ignorable="w14 w15 w16se wp14">
   <w:abstractNum w:abstractNumId="0" w15:restartNumberingAfterBreak="0">
+    <w:nsid w:val="0B1B4685"/>
+    <w:multiLevelType w:val="hybridMultilevel"/>
+    <w:tmpl w:val="E806C7CC"/>
+    <w:lvl w:ilvl="0" w:tplc="B22487E6">
+      <w:start w:val="1"/>
+      <w:numFmt w:val="decimal"/>
+      <w:lvlText w:val="(%1)"/>
+      <w:lvlJc w:val="left"/>
+      <w:pPr>
+        <w:ind w:left="720" w:hanging="360"/>
+      </w:pPr>
+      <w:rPr>
+        <w:rFonts w:ascii="URWPalladioL-Roma" w:hAnsi="URWPalladioL-Roma" w:cs="URWPalladioL-Roma" w:hint="default"/>
+      </w:rPr>
+    </w:lvl>
+    <w:lvl w:ilvl="1" w:tplc="04100019" w:tentative="1">
+      <w:start w:val="1"/>
+      <w:numFmt w:val="lowerLetter"/>
+      <w:lvlText w:val="%2."/>
+      <w:lvlJc w:val="left"/>
+      <w:pPr>
+        <w:ind w:left="1440" w:hanging="360"/>
+      </w:pPr>
+    </w:lvl>
+    <w:lvl w:ilvl="2" w:tplc="0410001B" w:tentative="1">
+      <w:start w:val="1"/>
+      <w:numFmt w:val="lowerRoman"/>
+      <w:lvlText w:val="%3."/>
+      <w:lvlJc w:val="right"/>
+      <w:pPr>
+        <w:ind w:left="2160" w:hanging="180"/>
+      </w:pPr>
+    </w:lvl>
+    <w:lvl w:ilvl="3" w:tplc="0410000F" w:tentative="1">
+      <w:start w:val="1"/>
+      <w:numFmt w:val="decimal"/>
+      <w:lvlText w:val="%4."/>
+      <w:lvlJc w:val="left"/>
+      <w:pPr>
+        <w:ind w:left="2880" w:hanging="360"/>
+      </w:pPr>
+    </w:lvl>
+    <w:lvl w:ilvl="4" w:tplc="04100019" w:tentative="1">
+      <w:start w:val="1"/>
+      <w:numFmt w:val="lowerLetter"/>
+      <w:lvlText w:val="%5."/>
+      <w:lvlJc w:val="left"/>
+      <w:pPr>
+        <w:ind w:left="3600" w:hanging="360"/>
+      </w:pPr>
+    </w:lvl>
+    <w:lvl w:ilvl="5" w:tplc="0410001B" w:tentative="1">
+      <w:start w:val="1"/>
+      <w:numFmt w:val="lowerRoman"/>
+      <w:lvlText w:val="%6."/>
+      <w:lvlJc w:val="right"/>
+      <w:pPr>
+        <w:ind w:left="4320" w:hanging="180"/>
+      </w:pPr>
+    </w:lvl>
+    <w:lvl w:ilvl="6" w:tplc="0410000F" w:tentative="1">
+      <w:start w:val="1"/>
+      <w:numFmt w:val="decimal"/>
+      <w:lvlText w:val="%7."/>
+      <w:lvlJc w:val="left"/>
+      <w:pPr>
+        <w:ind w:left="5040" w:hanging="360"/>
+      </w:pPr>
+    </w:lvl>
+    <w:lvl w:ilvl="7" w:tplc="04100019" w:tentative="1">
+      <w:start w:val="1"/>
+      <w:numFmt w:val="lowerLetter"/>
+      <w:lvlText w:val="%8."/>
+      <w:lvlJc w:val="left"/>
+      <w:pPr>
+        <w:ind w:left="5760" w:hanging="360"/>
+      </w:pPr>
+    </w:lvl>
+    <w:lvl w:ilvl="8" w:tplc="0410001B" w:tentative="1">
+      <w:start w:val="1"/>
+      <w:numFmt w:val="lowerRoman"/>
+      <w:lvlText w:val="%9."/>
+      <w:lvlJc w:val="right"/>
+      <w:pPr>
+        <w:ind w:left="6480" w:hanging="180"/>
+      </w:pPr>
+    </w:lvl>
+  </w:abstractNum>
+  <w:abstractNum w:abstractNumId="1" w15:restartNumberingAfterBreak="0">
+    <w:nsid w:val="16725066"/>
+    <w:multiLevelType w:val="hybridMultilevel"/>
+    <w:tmpl w:val="8496E5E2"/>
+    <w:lvl w:ilvl="0" w:tplc="009CB7D2">
+      <w:start w:val="1"/>
+      <w:numFmt w:val="decimal"/>
+      <w:lvlText w:val="(%1)"/>
+      <w:lvlJc w:val="left"/>
+      <w:pPr>
+        <w:ind w:left="720" w:hanging="360"/>
+      </w:pPr>
+      <w:rPr>
+        <w:rFonts w:hint="default"/>
+      </w:rPr>
+    </w:lvl>
+    <w:lvl w:ilvl="1" w:tplc="04100019" w:tentative="1">
+      <w:start w:val="1"/>
+      <w:numFmt w:val="lowerLetter"/>
+      <w:lvlText w:val="%2."/>
+      <w:lvlJc w:val="left"/>
+      <w:pPr>
+        <w:ind w:left="1440" w:hanging="360"/>
+      </w:pPr>
+    </w:lvl>
+    <w:lvl w:ilvl="2" w:tplc="0410001B" w:tentative="1">
+      <w:start w:val="1"/>
+      <w:numFmt w:val="lowerRoman"/>
+      <w:lvlText w:val="%3."/>
+      <w:lvlJc w:val="right"/>
+      <w:pPr>
+        <w:ind w:left="2160" w:hanging="180"/>
+      </w:pPr>
+    </w:lvl>
+    <w:lvl w:ilvl="3" w:tplc="0410000F" w:tentative="1">
+      <w:start w:val="1"/>
+      <w:numFmt w:val="decimal"/>
+      <w:lvlText w:val="%4."/>
+      <w:lvlJc w:val="left"/>
+      <w:pPr>
+        <w:ind w:left="2880" w:hanging="360"/>
+      </w:pPr>
+    </w:lvl>
+    <w:lvl w:ilvl="4" w:tplc="04100019" w:tentative="1">
+      <w:start w:val="1"/>
+      <w:numFmt w:val="lowerLetter"/>
+      <w:lvlText w:val="%5."/>
+      <w:lvlJc w:val="left"/>
+      <w:pPr>
+        <w:ind w:left="3600" w:hanging="360"/>
+      </w:pPr>
+    </w:lvl>
+    <w:lvl w:ilvl="5" w:tplc="0410001B" w:tentative="1">
+      <w:start w:val="1"/>
+      <w:numFmt w:val="lowerRoman"/>
+      <w:lvlText w:val="%6."/>
+      <w:lvlJc w:val="right"/>
+      <w:pPr>
+        <w:ind w:left="4320" w:hanging="180"/>
+      </w:pPr>
+    </w:lvl>
+    <w:lvl w:ilvl="6" w:tplc="0410000F" w:tentative="1">
+      <w:start w:val="1"/>
+      <w:numFmt w:val="decimal"/>
+      <w:lvlText w:val="%7."/>
+      <w:lvlJc w:val="left"/>
+      <w:pPr>
+        <w:ind w:left="5040" w:hanging="360"/>
+      </w:pPr>
+    </w:lvl>
+    <w:lvl w:ilvl="7" w:tplc="04100019" w:tentative="1">
+      <w:start w:val="1"/>
+      <w:numFmt w:val="lowerLetter"/>
+      <w:lvlText w:val="%8."/>
+      <w:lvlJc w:val="left"/>
+      <w:pPr>
+        <w:ind w:left="5760" w:hanging="360"/>
+      </w:pPr>
+    </w:lvl>
+    <w:lvl w:ilvl="8" w:tplc="0410001B" w:tentative="1">
+      <w:start w:val="1"/>
+      <w:numFmt w:val="lowerRoman"/>
+      <w:lvlText w:val="%9."/>
+      <w:lvlJc w:val="right"/>
+      <w:pPr>
+        <w:ind w:left="6480" w:hanging="180"/>
+      </w:pPr>
+    </w:lvl>
+  </w:abstractNum>
+  <w:abstractNum w:abstractNumId="2" w15:restartNumberingAfterBreak="0">
     <w:nsid w:val="3EF209A3"/>
     <w:multiLevelType w:val="hybridMultilevel"/>
     <w:tmpl w:val="E488C5F6"/>
@@ -4036,7 +4392,13 @@
     </w:lvl>
   </w:abstractNum>
   <w:num w:numId="1">
+    <w:abstractNumId w:val="2"/>
+  </w:num>
+  <w:num w:numId="2">
     <w:abstractNumId w:val="0"/>
+  </w:num>
+  <w:num w:numId="3">
+    <w:abstractNumId w:val="1"/>
   </w:num>
 </w:numbering>
 </file>
@@ -4460,6 +4822,7 @@
   <w:style w:type="character" w:default="1" w:styleId="Carpredefinitoparagrafo">
     <w:name w:val="Default Paragraph Font"/>
     <w:uiPriority w:val="1"/>
+    <w:semiHidden/>
     <w:unhideWhenUsed/>
   </w:style>
   <w:style w:type="table" w:default="1" w:styleId="Tabellanormale">
@@ -4516,6 +4879,61 @@
       <w:ind w:left="720"/>
       <w:contextualSpacing/>
     </w:pPr>
+  </w:style>
+  <w:style w:type="character" w:styleId="Riferimentodelicato">
+    <w:name w:val="Subtle Reference"/>
+    <w:basedOn w:val="Carpredefinitoparagrafo"/>
+    <w:uiPriority w:val="31"/>
+    <w:qFormat/>
+    <w:rsid w:val="009E1113"/>
+    <w:rPr>
+      <w:smallCaps/>
+      <w:color w:val="5A5A5A" w:themeColor="text1" w:themeTint="A5"/>
+    </w:rPr>
+  </w:style>
+  <w:style w:type="paragraph" w:styleId="Intestazione">
+    <w:name w:val="header"/>
+    <w:basedOn w:val="Normale"/>
+    <w:link w:val="IntestazioneCarattere"/>
+    <w:uiPriority w:val="99"/>
+    <w:unhideWhenUsed/>
+    <w:rsid w:val="009E1113"/>
+    <w:pPr>
+      <w:tabs>
+        <w:tab w:val="center" w:pos="4819"/>
+        <w:tab w:val="right" w:pos="9638"/>
+      </w:tabs>
+      <w:spacing w:after="0" w:line="240" w:lineRule="auto"/>
+    </w:pPr>
+  </w:style>
+  <w:style w:type="character" w:customStyle="1" w:styleId="IntestazioneCarattere">
+    <w:name w:val="Intestazione Carattere"/>
+    <w:basedOn w:val="Carpredefinitoparagrafo"/>
+    <w:link w:val="Intestazione"/>
+    <w:uiPriority w:val="99"/>
+    <w:rsid w:val="009E1113"/>
+  </w:style>
+  <w:style w:type="paragraph" w:styleId="Pidipagina">
+    <w:name w:val="footer"/>
+    <w:basedOn w:val="Normale"/>
+    <w:link w:val="PidipaginaCarattere"/>
+    <w:uiPriority w:val="99"/>
+    <w:unhideWhenUsed/>
+    <w:rsid w:val="009E1113"/>
+    <w:pPr>
+      <w:tabs>
+        <w:tab w:val="center" w:pos="4819"/>
+        <w:tab w:val="right" w:pos="9638"/>
+      </w:tabs>
+      <w:spacing w:after="0" w:line="240" w:lineRule="auto"/>
+    </w:pPr>
+  </w:style>
+  <w:style w:type="character" w:customStyle="1" w:styleId="PidipaginaCarattere">
+    <w:name w:val="Piè di pagina Carattere"/>
+    <w:basedOn w:val="Carpredefinitoparagrafo"/>
+    <w:link w:val="Pidipagina"/>
+    <w:uiPriority w:val="99"/>
+    <w:rsid w:val="009E1113"/>
   </w:style>
 </w:styles>
 </file>
@@ -4813,4 +5231,16 @@
     </a:ext>
   </a:extLst>
 </a:theme>
+</file>
+
+<file path=customXml/item1.xml><?xml version="1.0" encoding="utf-8"?>
+<b:Sources xmlns:b="http://schemas.openxmlformats.org/officeDocument/2006/bibliography" xmlns="http://schemas.openxmlformats.org/officeDocument/2006/bibliography" SelectedStyle="\APASixthEditionOfficeOnline.xsl" StyleName="APA" Version="6"/>
+</file>
+
+<file path=customXml/itemProps1.xml><?xml version="1.0" encoding="utf-8"?>
+<ds:datastoreItem xmlns:ds="http://schemas.openxmlformats.org/officeDocument/2006/customXml" ds:itemID="{623AEC10-BD11-4C2A-8144-D0AC1112E269}">
+  <ds:schemaRefs>
+    <ds:schemaRef ds:uri="http://schemas.openxmlformats.org/officeDocument/2006/bibliography"/>
+  </ds:schemaRefs>
+</ds:datastoreItem>
 </file>
</xml_diff>